<commit_message>
docs: update all docs
</commit_message>
<xml_diff>
--- a/FinalRelease/软件架构文档.docx
+++ b/FinalRelease/软件架构文档.docx
@@ -10,8 +10,6 @@
           <w:rFonts w:ascii="Arial" w:hAnsi="Arial"/>
         </w:rPr>
       </w:pPr>
-      <w:bookmarkStart w:id="17" w:name="_GoBack"/>
-      <w:bookmarkEnd w:id="17"/>
       <w:r>
         <w:rPr>
           <w:rFonts w:hint="eastAsia" w:ascii="Arial" w:hAnsi="Arial"/>
@@ -165,6 +163,16 @@
         <w:gridCol w:w="2431"/>
       </w:tblGrid>
       <w:tr>
+        <w:tblPrEx>
+          <w:tblBorders>
+            <w:top w:val="single" w:color="auto" w:sz="6" w:space="0"/>
+            <w:left w:val="single" w:color="auto" w:sz="6" w:space="0"/>
+            <w:bottom w:val="single" w:color="auto" w:sz="6" w:space="0"/>
+            <w:right w:val="single" w:color="auto" w:sz="6" w:space="0"/>
+            <w:insideH w:val="single" w:color="auto" w:sz="6" w:space="0"/>
+            <w:insideV w:val="single" w:color="auto" w:sz="6" w:space="0"/>
+          </w:tblBorders>
+        </w:tblPrEx>
         <w:tc>
           <w:tcPr>
             <w:tcW w:w="2304" w:type="dxa"/>
@@ -251,6 +259,16 @@
         </w:tc>
       </w:tr>
       <w:tr>
+        <w:tblPrEx>
+          <w:tblBorders>
+            <w:top w:val="single" w:color="auto" w:sz="6" w:space="0"/>
+            <w:left w:val="single" w:color="auto" w:sz="6" w:space="0"/>
+            <w:bottom w:val="single" w:color="auto" w:sz="6" w:space="0"/>
+            <w:right w:val="single" w:color="auto" w:sz="6" w:space="0"/>
+            <w:insideH w:val="single" w:color="auto" w:sz="6" w:space="0"/>
+            <w:insideV w:val="single" w:color="auto" w:sz="6" w:space="0"/>
+          </w:tblBorders>
+        </w:tblPrEx>
         <w:tc>
           <w:tcPr>
             <w:tcW w:w="2304" w:type="dxa"/>
@@ -317,6 +335,16 @@
         </w:tc>
       </w:tr>
       <w:tr>
+        <w:tblPrEx>
+          <w:tblBorders>
+            <w:top w:val="single" w:color="auto" w:sz="6" w:space="0"/>
+            <w:left w:val="single" w:color="auto" w:sz="6" w:space="0"/>
+            <w:bottom w:val="single" w:color="auto" w:sz="6" w:space="0"/>
+            <w:right w:val="single" w:color="auto" w:sz="6" w:space="0"/>
+            <w:insideH w:val="single" w:color="auto" w:sz="6" w:space="0"/>
+            <w:insideV w:val="single" w:color="auto" w:sz="6" w:space="0"/>
+          </w:tblBorders>
+        </w:tblPrEx>
         <w:tc>
           <w:tcPr>
             <w:tcW w:w="2304" w:type="dxa"/>
@@ -389,6 +417,16 @@
         </w:tc>
       </w:tr>
       <w:tr>
+        <w:tblPrEx>
+          <w:tblBorders>
+            <w:top w:val="single" w:color="auto" w:sz="6" w:space="0"/>
+            <w:left w:val="single" w:color="auto" w:sz="6" w:space="0"/>
+            <w:bottom w:val="single" w:color="auto" w:sz="6" w:space="0"/>
+            <w:right w:val="single" w:color="auto" w:sz="6" w:space="0"/>
+            <w:insideH w:val="single" w:color="auto" w:sz="6" w:space="0"/>
+            <w:insideV w:val="single" w:color="auto" w:sz="6" w:space="0"/>
+          </w:tblBorders>
+        </w:tblPrEx>
         <w:tc>
           <w:tcPr>
             <w:tcW w:w="2304" w:type="dxa"/>
@@ -431,6 +469,16 @@
         </w:tc>
       </w:tr>
       <w:tr>
+        <w:tblPrEx>
+          <w:tblBorders>
+            <w:top w:val="single" w:color="auto" w:sz="6" w:space="0"/>
+            <w:left w:val="single" w:color="auto" w:sz="6" w:space="0"/>
+            <w:bottom w:val="single" w:color="auto" w:sz="6" w:space="0"/>
+            <w:right w:val="single" w:color="auto" w:sz="6" w:space="0"/>
+            <w:insideH w:val="single" w:color="auto" w:sz="6" w:space="0"/>
+            <w:insideV w:val="single" w:color="auto" w:sz="6" w:space="0"/>
+          </w:tblBorders>
+        </w:tblPrEx>
         <w:tc>
           <w:tcPr>
             <w:tcW w:w="2304" w:type="dxa"/>
@@ -473,6 +521,16 @@
         </w:tc>
       </w:tr>
       <w:tr>
+        <w:tblPrEx>
+          <w:tblBorders>
+            <w:top w:val="single" w:color="auto" w:sz="6" w:space="0"/>
+            <w:left w:val="single" w:color="auto" w:sz="6" w:space="0"/>
+            <w:bottom w:val="single" w:color="auto" w:sz="6" w:space="0"/>
+            <w:right w:val="single" w:color="auto" w:sz="6" w:space="0"/>
+            <w:insideH w:val="single" w:color="auto" w:sz="6" w:space="0"/>
+            <w:insideV w:val="single" w:color="auto" w:sz="6" w:space="0"/>
+          </w:tblBorders>
+        </w:tblPrEx>
         <w:tc>
           <w:tcPr>
             <w:tcW w:w="2304" w:type="dxa"/>
@@ -1443,6 +1501,7 @@
           <w:rFonts w:eastAsiaTheme="minorEastAsia"/>
         </w:rPr>
       </w:pPr>
+      <w:bookmarkStart w:id="17" w:name="_GoBack"/>
       <w:r>
         <w:rPr>
           <w:rFonts w:hint="eastAsia" w:eastAsiaTheme="minorEastAsia"/>
@@ -1485,6 +1544,7 @@
           </wp:inline>
         </w:drawing>
       </w:r>
+      <w:bookmarkEnd w:id="17"/>
     </w:p>
     <w:p>
       <w:pPr>
@@ -1644,13 +1704,25 @@
         <w:rPr>
           <w:rFonts w:hint="eastAsia"/>
         </w:rPr>
-        <w:t>本项目的物理架构为CS架构。用户通过手机端“天天爱K歌”APP使用K歌相关功能，歌曲信息从部署在歌曲管理及数据库服务器上的歌曲管理系统后端获取；管理员通过PC上的网页浏览器登录管理员系统，并通过管理员系统的网页端组件与服务器交互，维护歌曲信息。</w:t>
+        <w:t>本项目的物理架构为CS</w:t>
+      </w:r>
+      <w:r>
+        <w:rPr>
+          <w:rFonts w:hint="default"/>
+        </w:rPr>
+        <w:t>、BS混合</w:t>
       </w:r>
       <w:r>
         <w:rPr>
           <w:rFonts w:hint="eastAsia"/>
         </w:rPr>
-        <w:tab/>
+        <w:t>架构。用户通过手机端“天天爱K歌”APP使用K歌相关功能，歌曲信息从部署在歌曲管理及数据库服务器上的歌曲管理系统后端获取；管理员通过PC上的网页浏览器登录管理员系统，并通过管理员系统的网页端组件与服务器交互，维护歌曲信息</w:t>
+      </w:r>
+      <w:r>
+        <w:rPr>
+          <w:rFonts w:hint="default"/>
+        </w:rPr>
+        <w:t>。</w:t>
       </w:r>
     </w:p>
     <w:p/>
@@ -1952,8 +2024,8 @@
         <w:pStyle w:val="2"/>
         <w:ind w:left="360" w:hanging="360"/>
       </w:pPr>
-      <w:bookmarkStart w:id="12" w:name="_Toc54212214"/>
-      <w:bookmarkStart w:id="13" w:name="_Toc75030575"/>
+      <w:bookmarkStart w:id="12" w:name="_Toc75030575"/>
+      <w:bookmarkStart w:id="13" w:name="_Toc54212214"/>
       <w:r>
         <w:rPr>
           <w:rFonts w:hint="eastAsia"/>
@@ -2064,6 +2136,44 @@
         <w:gridCol w:w="7105"/>
       </w:tblGrid>
       <w:tr>
+        <w:tc>
+          <w:tcPr>
+            <w:tcW w:w="2471" w:type="dxa"/>
+          </w:tcPr>
+          <w:p>
+            <w:pPr>
+              <w:pStyle w:val="11"/>
+              <w:ind w:left="0"/>
+              <w:jc w:val="left"/>
+            </w:pPr>
+            <w:r>
+              <w:rPr>
+                <w:rFonts w:hint="eastAsia"/>
+              </w:rPr>
+              <w:t>技术选型</w:t>
+            </w:r>
+          </w:p>
+        </w:tc>
+        <w:tc>
+          <w:tcPr>
+            <w:tcW w:w="7105" w:type="dxa"/>
+          </w:tcPr>
+          <w:p>
+            <w:pPr>
+              <w:pStyle w:val="11"/>
+              <w:ind w:left="0"/>
+              <w:jc w:val="left"/>
+            </w:pPr>
+            <w:r>
+              <w:rPr>
+                <w:rFonts w:hint="eastAsia"/>
+              </w:rPr>
+              <w:t>用途</w:t>
+            </w:r>
+          </w:p>
+        </w:tc>
+      </w:tr>
+      <w:tr>
         <w:tblPrEx>
           <w:tblBorders>
             <w:top w:val="single" w:color="auto" w:sz="4" w:space="0"/>
@@ -2074,44 +2184,6 @@
             <w:insideV w:val="single" w:color="auto" w:sz="4" w:space="0"/>
           </w:tblBorders>
         </w:tblPrEx>
-        <w:tc>
-          <w:tcPr>
-            <w:tcW w:w="2471" w:type="dxa"/>
-          </w:tcPr>
-          <w:p>
-            <w:pPr>
-              <w:pStyle w:val="11"/>
-              <w:ind w:left="0"/>
-              <w:jc w:val="left"/>
-            </w:pPr>
-            <w:r>
-              <w:rPr>
-                <w:rFonts w:hint="eastAsia"/>
-              </w:rPr>
-              <w:t>技术选型</w:t>
-            </w:r>
-          </w:p>
-        </w:tc>
-        <w:tc>
-          <w:tcPr>
-            <w:tcW w:w="7105" w:type="dxa"/>
-          </w:tcPr>
-          <w:p>
-            <w:pPr>
-              <w:pStyle w:val="11"/>
-              <w:ind w:left="0"/>
-              <w:jc w:val="left"/>
-            </w:pPr>
-            <w:r>
-              <w:rPr>
-                <w:rFonts w:hint="eastAsia"/>
-              </w:rPr>
-              <w:t>用途</w:t>
-            </w:r>
-          </w:p>
-        </w:tc>
-      </w:tr>
-      <w:tr>
         <w:tc>
           <w:tcPr>
             <w:tcW w:w="2471" w:type="dxa"/>
@@ -3241,6 +3313,16 @@
       <w:gridCol w:w="3179"/>
     </w:tblGrid>
     <w:tr>
+      <w:tblPrEx>
+        <w:tblBorders>
+          <w:top w:val="single" w:color="auto" w:sz="6" w:space="0"/>
+          <w:left w:val="single" w:color="auto" w:sz="6" w:space="0"/>
+          <w:bottom w:val="single" w:color="auto" w:sz="6" w:space="0"/>
+          <w:right w:val="single" w:color="auto" w:sz="6" w:space="0"/>
+          <w:insideH w:val="single" w:color="auto" w:sz="6" w:space="0"/>
+          <w:insideV w:val="single" w:color="auto" w:sz="6" w:space="0"/>
+        </w:tblBorders>
+      </w:tblPrEx>
       <w:tc>
         <w:tcPr>
           <w:tcW w:w="6379" w:type="dxa"/>
@@ -3616,7 +3698,7 @@
     <w:lsdException w:unhideWhenUsed="0" w:uiPriority="0" w:semiHidden="0" w:name="index 8"/>
     <w:lsdException w:unhideWhenUsed="0" w:uiPriority="0" w:semiHidden="0" w:name="index 9"/>
     <w:lsdException w:qFormat="1" w:unhideWhenUsed="0" w:uiPriority="39" w:semiHidden="0" w:name="toc 1"/>
-    <w:lsdException w:unhideWhenUsed="0" w:uiPriority="39" w:semiHidden="0" w:name="toc 2"/>
+    <w:lsdException w:qFormat="1" w:unhideWhenUsed="0" w:uiPriority="39" w:semiHidden="0" w:name="toc 2"/>
     <w:lsdException w:qFormat="1" w:unhideWhenUsed="0" w:uiPriority="0" w:name="toc 3"/>
     <w:lsdException w:qFormat="1" w:unhideWhenUsed="0" w:uiPriority="0" w:name="toc 4"/>
     <w:lsdException w:qFormat="1" w:unhideWhenUsed="0" w:uiPriority="0" w:name="toc 5"/>
@@ -3661,7 +3743,7 @@
     <w:lsdException w:qFormat="1" w:unhideWhenUsed="0" w:uiPriority="0" w:semiHidden="0" w:name="Title"/>
     <w:lsdException w:unhideWhenUsed="0" w:uiPriority="0" w:semiHidden="0" w:name="Closing"/>
     <w:lsdException w:unhideWhenUsed="0" w:uiPriority="0" w:semiHidden="0" w:name="Signature"/>
-    <w:lsdException w:uiPriority="1" w:name="Default Paragraph Font"/>
+    <w:lsdException w:qFormat="1" w:uiPriority="1" w:semiHidden="0" w:name="Default Paragraph Font"/>
     <w:lsdException w:qFormat="1" w:unhideWhenUsed="0" w:uiPriority="0" w:semiHidden="0" w:name="Body Text"/>
     <w:lsdException w:qFormat="1" w:unhideWhenUsed="0" w:uiPriority="0" w:semiHidden="0" w:name="Body Text Indent"/>
     <w:lsdException w:unhideWhenUsed="0" w:uiPriority="0" w:semiHidden="0" w:name="List Continue"/>
@@ -3681,7 +3763,7 @@
     <w:lsdException w:qFormat="1" w:unhideWhenUsed="0" w:uiPriority="0" w:semiHidden="0" w:name="Body Text Indent 2"/>
     <w:lsdException w:unhideWhenUsed="0" w:uiPriority="0" w:semiHidden="0" w:name="Body Text Indent 3"/>
     <w:lsdException w:unhideWhenUsed="0" w:uiPriority="0" w:semiHidden="0" w:name="Block Text"/>
-    <w:lsdException w:unhideWhenUsed="0" w:uiPriority="0" w:semiHidden="0" w:name="Hyperlink"/>
+    <w:lsdException w:qFormat="1" w:unhideWhenUsed="0" w:uiPriority="0" w:semiHidden="0" w:name="Hyperlink"/>
     <w:lsdException w:qFormat="1" w:unhideWhenUsed="0" w:uiPriority="0" w:semiHidden="0" w:name="FollowedHyperlink"/>
     <w:lsdException w:qFormat="1" w:unhideWhenUsed="0" w:uiPriority="0" w:semiHidden="0" w:name="Strong"/>
     <w:lsdException w:qFormat="1" w:unhideWhenUsed="0" w:uiPriority="0" w:semiHidden="0" w:name="Emphasis"/>
@@ -3699,7 +3781,7 @@
     <w:lsdException w:unhideWhenUsed="0" w:uiPriority="0" w:semiHidden="0" w:name="HTML Sample"/>
     <w:lsdException w:unhideWhenUsed="0" w:uiPriority="0" w:semiHidden="0" w:name="HTML Typewriter"/>
     <w:lsdException w:unhideWhenUsed="0" w:uiPriority="0" w:semiHidden="0" w:name="HTML Variable"/>
-    <w:lsdException w:qFormat="1" w:uiPriority="99" w:name="Normal Table"/>
+    <w:lsdException w:qFormat="1" w:uiPriority="99" w:semiHidden="0" w:name="Normal Table"/>
     <w:lsdException w:unhideWhenUsed="0" w:uiPriority="0" w:semiHidden="0" w:name="annotation subject"/>
     <w:lsdException w:uiPriority="0" w:name="Table Simple 1"/>
     <w:lsdException w:uiPriority="0" w:name="Table Simple 2"/>
@@ -4029,6 +4111,7 @@
   <w:style w:type="character" w:default="1" w:styleId="30">
     <w:name w:val="Default Paragraph Font"/>
     <w:unhideWhenUsed/>
+    <w:qFormat/>
     <w:uiPriority w:val="1"/>
   </w:style>
   <w:style w:type="table" w:default="1" w:styleId="36">
@@ -4198,6 +4281,7 @@
     <w:name w:val="toc 2"/>
     <w:basedOn w:val="1"/>
     <w:next w:val="1"/>
+    <w:qFormat/>
     <w:uiPriority w:val="39"/>
     <w:pPr>
       <w:tabs>
@@ -4308,6 +4392,7 @@
   </w:style>
   <w:style w:type="character" w:styleId="33">
     <w:name w:val="Hyperlink"/>
+    <w:qFormat/>
     <w:uiPriority w:val="0"/>
     <w:rPr>
       <w:color w:val="0000FF"/>
@@ -4375,6 +4460,7 @@
   <w:style w:type="paragraph" w:customStyle="1" w:styleId="40">
     <w:name w:val="Bullet2"/>
     <w:basedOn w:val="1"/>
+    <w:qFormat/>
     <w:uiPriority w:val="0"/>
     <w:pPr>
       <w:ind w:left="1440" w:hanging="360"/>

</xml_diff>